<commit_message>
Mostrar funcionamiento de diff
</commit_message>
<xml_diff>
--- a/ionamattana07.docx
+++ b/ionamattana07.docx
@@ -5,6 +5,11 @@
     <w:p>
       <w:r>
         <w:t>08/05/2022</w:t>
+      </w:r>
+    </w:p>
+    <w:p>
+      <w:r>
+        <w:t>siscd</w:t>
       </w:r>
     </w:p>
     <w:sectPr>

</xml_diff>

<commit_message>
Mostrar funcionamiento de diff --staged
</commit_message>
<xml_diff>
--- a/ionamattana07.docx
+++ b/ionamattana07.docx
@@ -8,8 +8,104 @@
       </w:r>
     </w:p>
     <w:p>
-      <w:r>
-        <w:t>siscd</w:t>
+      <w:proofErr w:type="spellStart"/>
+      <w:r>
+        <w:t>S</w:t>
+      </w:r>
+      <w:r>
+        <w:t>iscd</w:t>
+      </w:r>
+      <w:proofErr w:type="spellEnd"/>
+    </w:p>
+    <w:p>
+      <w:r>
+        <w:rPr>
+          <w:rFonts w:ascii="Helvetica" w:hAnsi="Helvetica" w:cs="Helvetica"/>
+          <w:color w:val="333333"/>
+          <w:spacing w:val="3"/>
+          <w:shd w:val="clear" w:color="auto" w:fill="FFFFFF"/>
+        </w:rPr>
+        <w:t xml:space="preserve">Sistemas </w:t>
+      </w:r>
+      <w:proofErr w:type="spellStart"/>
+      <w:r>
+        <w:rPr>
+          <w:rFonts w:ascii="Helvetica" w:hAnsi="Helvetica" w:cs="Helvetica"/>
+          <w:color w:val="333333"/>
+          <w:spacing w:val="3"/>
+          <w:shd w:val="clear" w:color="auto" w:fill="FFFFFF"/>
+        </w:rPr>
+        <w:t>Informáticos</w:t>
+      </w:r>
+      <w:proofErr w:type="spellEnd"/>
+      <w:r>
+        <w:rPr>
+          <w:rFonts w:ascii="Helvetica" w:hAnsi="Helvetica" w:cs="Helvetica"/>
+          <w:color w:val="333333"/>
+          <w:spacing w:val="3"/>
+          <w:shd w:val="clear" w:color="auto" w:fill="FFFFFF"/>
+        </w:rPr>
+        <w:t xml:space="preserve"> de </w:t>
+      </w:r>
+      <w:proofErr w:type="spellStart"/>
+      <w:r>
+        <w:rPr>
+          <w:rFonts w:ascii="Helvetica" w:hAnsi="Helvetica" w:cs="Helvetica"/>
+          <w:color w:val="333333"/>
+          <w:spacing w:val="3"/>
+          <w:shd w:val="clear" w:color="auto" w:fill="FFFFFF"/>
+        </w:rPr>
+        <w:t>Soporte</w:t>
+      </w:r>
+      <w:proofErr w:type="spellEnd"/>
+      <w:r>
+        <w:rPr>
+          <w:rFonts w:ascii="Helvetica" w:hAnsi="Helvetica" w:cs="Helvetica"/>
+          <w:color w:val="333333"/>
+          <w:spacing w:val="3"/>
+          <w:shd w:val="clear" w:color="auto" w:fill="FFFFFF"/>
+        </w:rPr>
+        <w:t xml:space="preserve"> a la </w:t>
+      </w:r>
+      <w:proofErr w:type="spellStart"/>
+      <w:r>
+        <w:rPr>
+          <w:rFonts w:ascii="Helvetica" w:hAnsi="Helvetica" w:cs="Helvetica"/>
+          <w:color w:val="333333"/>
+          <w:spacing w:val="3"/>
+          <w:shd w:val="clear" w:color="auto" w:fill="FFFFFF"/>
+        </w:rPr>
+        <w:t>Colaboración</w:t>
+      </w:r>
+      <w:proofErr w:type="spellEnd"/>
+      <w:r>
+        <w:rPr>
+          <w:rFonts w:ascii="Helvetica" w:hAnsi="Helvetica" w:cs="Helvetica"/>
+          <w:color w:val="333333"/>
+          <w:spacing w:val="3"/>
+          <w:shd w:val="clear" w:color="auto" w:fill="FFFFFF"/>
+        </w:rPr>
+        <w:t xml:space="preserve"> y la </w:t>
+      </w:r>
+      <w:proofErr w:type="spellStart"/>
+      <w:r>
+        <w:rPr>
+          <w:rFonts w:ascii="Helvetica" w:hAnsi="Helvetica" w:cs="Helvetica"/>
+          <w:color w:val="333333"/>
+          <w:spacing w:val="3"/>
+          <w:shd w:val="clear" w:color="auto" w:fill="FFFFFF"/>
+        </w:rPr>
+        <w:t>Decisión</w:t>
+      </w:r>
+      <w:proofErr w:type="spellEnd"/>
+      <w:r>
+        <w:rPr>
+          <w:rFonts w:ascii="Helvetica" w:hAnsi="Helvetica" w:cs="Helvetica"/>
+          <w:color w:val="333333"/>
+          <w:spacing w:val="3"/>
+          <w:shd w:val="clear" w:color="auto" w:fill="FFFFFF"/>
+        </w:rPr>
+        <w:t>”</w:t>
       </w:r>
     </w:p>
     <w:sectPr>

</xml_diff>